<commit_message>
Aula3 Banco de dados
</commit_message>
<xml_diff>
--- a/2des/BCD/Aula2/Mer.docx
+++ b/2des/BCD/Aula2/Mer.docx
@@ -20,30 +20,12 @@
         <w:rPr>
           <w:b/>
         </w:rPr>
-        <w:t xml:space="preserve"> - Modelo Entidade </w:t>
-      </w:r>
-      <w:r>
-        <w:rPr>
-          <w:b/>
-        </w:rPr>
-        <w:t>Relacionamento</w:t>
-      </w:r>
-      <w:r>
-        <w:rPr>
-          <w:b/>
-        </w:rPr>
-        <w:t xml:space="preserve"> - Banco Genérico</w:t>
-      </w:r>
-    </w:p>
-    <w:p>
-      <w:r>
-        <w:t>Entidade</w:t>
-      </w:r>
-      <w:r>
-        <w:t xml:space="preserve"> 1</w:t>
-      </w:r>
-      <w:r>
-        <w:t xml:space="preserve"> (</w:t>
+        <w:t xml:space="preserve"> - Modelo Entidade Relacionamento - Banco Genérico</w:t>
+      </w:r>
+    </w:p>
+    <w:p>
+      <w:r>
+        <w:t>Entidade 1 (</w:t>
       </w:r>
       <w:r>
         <w:rPr>
@@ -99,10 +81,7 @@
     </w:p>
     <w:p>
       <w:r>
-        <w:t>Entidade</w:t>
-      </w:r>
-      <w:r>
-        <w:t xml:space="preserve"> 2 (Atributo chave primária: tipo, </w:t>
+        <w:t xml:space="preserve">Entidade 2 (Atributo chave primária: tipo, </w:t>
       </w:r>
       <w:r>
         <w:t>Atributo: tipo</w:t>
@@ -281,10 +260,7 @@
         <w:t xml:space="preserve"> </w:t>
       </w:r>
       <w:r>
-        <w:t>rua: texto (50), número: texto (5) - nulo,</w:t>
-      </w:r>
-      <w:r>
-        <w:t xml:space="preserve"> nascimento: data, histórico médico: texto(100) – Nulo</w:t>
+        <w:t>rua: texto (50), número: texto (5) - nulo, nascimento: data, histórico médico: texto(100) – Nulo</w:t>
       </w:r>
       <w:r>
         <w:t>, curso: texto – Referencia [Cursos: nome do curso], sala: inteiro – Referencia [Sala:</w:t>
@@ -438,138 +414,220 @@
           <w:sz w:val="52"/>
         </w:rPr>
       </w:pPr>
+      <w:r>
+        <w:rPr>
+          <w:b/>
+          <w:sz w:val="32"/>
+        </w:rPr>
+        <w:lastRenderedPageBreak/>
+        <w:t>Pós mudança</w:t>
+      </w:r>
+    </w:p>
+    <w:p/>
+    <w:p>
+      <w:r>
+        <w:t>Matricula (</w:t>
+      </w:r>
+      <w:r>
+        <w:rPr>
+          <w:u w:val="single"/>
+        </w:rPr>
+        <w:t>ID_Matricula</w:t>
+      </w:r>
+      <w:r>
+        <w:t>: inteiro, Data: texto (10), ID_Turma: inteiro – Referencia [Turma: ID_Turma], RA: inteiro – Referencia [Alunos: RA]);</w:t>
+      </w:r>
+    </w:p>
+    <w:p>
+      <w:r>
+        <w:t>Alunos (</w:t>
+      </w:r>
+      <w:r>
+        <w:rPr>
+          <w:u w:val="single"/>
+        </w:rPr>
+        <w:t>RA</w:t>
+      </w:r>
+      <w:r>
+        <w:t>: inteir</w:t>
+      </w:r>
+      <w:r>
+        <w:t>o,</w:t>
+      </w:r>
+      <w:r>
+        <w:t xml:space="preserve"> </w:t>
+      </w:r>
+      <w:r>
+        <w:t>CPF</w:t>
+      </w:r>
+      <w:r>
+        <w:t>: texto (20), nome completo: texto (100), nome completo Responsável: texto(100), Tel. Responsável: texto (20), cep: texto (10)</w:t>
+      </w:r>
+      <w:r>
+        <w:t xml:space="preserve"> </w:t>
+      </w:r>
+      <w:r>
+        <w:t xml:space="preserve">, número: texto (5) - nulo, </w:t>
+      </w:r>
+      <w:r>
+        <w:t xml:space="preserve">complemento: texto(30), </w:t>
+      </w:r>
+      <w:r>
+        <w:t>nascimento: data</w:t>
+      </w:r>
+      <w:r>
+        <w:t>, ID_C</w:t>
+      </w:r>
+      <w:r>
+        <w:t>urso: texto – Referencia [Cursos:</w:t>
+      </w:r>
+      <w:r>
+        <w:t xml:space="preserve"> ID_Curso</w:t>
+      </w:r>
+      <w:r>
+        <w:t>], turma: inteiro – Referencia [Turma: ID</w:t>
+      </w:r>
+      <w:r>
+        <w:t>_Turma</w:t>
+      </w:r>
+      <w:r>
+        <w:t>]);</w:t>
+      </w:r>
+    </w:p>
+    <w:p>
+      <w:r>
+        <w:t>Cursos (</w:t>
+      </w:r>
+      <w:r>
+        <w:rPr>
+          <w:u w:val="single"/>
+        </w:rPr>
+        <w:t>ID_Curso</w:t>
+      </w:r>
+      <w:r>
+        <w:t xml:space="preserve">: inteiro, </w:t>
+      </w:r>
+      <w:r>
+        <w:t>nome do curso: texto (30),</w:t>
+      </w:r>
+      <w:r>
+        <w:t xml:space="preserve"> carga horária: </w:t>
+      </w:r>
+      <w:r>
+        <w:t>texto</w:t>
+      </w:r>
+      <w:r>
+        <w:t xml:space="preserve"> </w:t>
+      </w:r>
+      <w:r>
+        <w:t>(20) Disciplina</w:t>
+      </w:r>
+      <w:r>
+        <w:t>: texto – Referencia [</w:t>
+      </w:r>
+      <w:r>
+        <w:t>Disciplinas</w:t>
+      </w:r>
+      <w:r>
+        <w:t xml:space="preserve">: </w:t>
+      </w:r>
+      <w:r>
+        <w:t>Disciplina</w:t>
+      </w:r>
+      <w:r>
+        <w:t>]);</w:t>
+      </w:r>
+    </w:p>
+    <w:p>
+      <w:r>
+        <w:t xml:space="preserve">Professores: </w:t>
+      </w:r>
+      <w:r>
+        <w:t>(</w:t>
+      </w:r>
+      <w:r>
+        <w:rPr>
+          <w:u w:val="single"/>
+        </w:rPr>
+        <w:t>ID</w:t>
+      </w:r>
+      <w:r>
+        <w:rPr>
+          <w:u w:val="single"/>
+        </w:rPr>
+        <w:t>_Professor</w:t>
+      </w:r>
+      <w:r>
+        <w:t xml:space="preserve">: inteiro, </w:t>
+      </w:r>
+      <w:r>
+        <w:t>Nome completo</w:t>
+      </w:r>
+      <w:r>
+        <w:t>: texto (100), Tempo de contrato: texto (20), Classificação: texto (20), Disciplina: texto – Referencia [</w:t>
+      </w:r>
+      <w:r>
+        <w:t>Disciplinas: Disciplina</w:t>
+      </w:r>
+      <w:r>
+        <w:t>]);</w:t>
+      </w:r>
+    </w:p>
+    <w:p>
+      <w:r>
+        <w:t>Turma (</w:t>
+      </w:r>
+      <w:r>
+        <w:rPr>
+          <w:u w:val="single"/>
+        </w:rPr>
+        <w:t>ID</w:t>
+      </w:r>
+      <w:r>
+        <w:rPr>
+          <w:u w:val="single"/>
+        </w:rPr>
+        <w:t>_Turma</w:t>
+      </w:r>
+      <w:r>
+        <w:rPr>
+          <w:u w:val="single"/>
+        </w:rPr>
+        <w:t>:</w:t>
+      </w:r>
+      <w:r>
+        <w:t xml:space="preserve"> inteiro, </w:t>
+      </w:r>
+      <w:r>
+        <w:t>Data fim: texto (10), Data início: texto (10), Descrição: texto (50));</w:t>
+      </w:r>
+    </w:p>
+    <w:p>
+      <w:r>
+        <w:t>Disciplinas (</w:t>
+      </w:r>
+      <w:r>
+        <w:rPr>
+          <w:u w:val="single"/>
+        </w:rPr>
+        <w:t>Disciplina</w:t>
+      </w:r>
+      <w:r>
+        <w:t xml:space="preserve">: texto (30), </w:t>
+      </w:r>
+      <w:proofErr w:type="spellStart"/>
+      <w:r>
+        <w:t>ID_Prof</w:t>
+      </w:r>
+      <w:proofErr w:type="spellEnd"/>
+      <w:r>
+        <w:t>: inteiro – Referencia [Professores: ID_Professor], ID_Turma: inteiro – Referencia [Turmas: ID_Turma]);</w:t>
+      </w:r>
+    </w:p>
+    <w:p>
       <w:bookmarkStart w:id="0" w:name="_GoBack"/>
       <w:bookmarkEnd w:id="0"/>
-      <w:r>
-        <w:rPr>
-          <w:b/>
-          <w:sz w:val="32"/>
-        </w:rPr>
-        <w:lastRenderedPageBreak/>
-        <w:t>Pós mudança</w:t>
-      </w:r>
-    </w:p>
-    <w:p>
-      <w:r>
-        <w:t>Alunos (</w:t>
-      </w:r>
-      <w:r>
-        <w:rPr>
-          <w:u w:val="single"/>
-        </w:rPr>
-        <w:t>RA</w:t>
-      </w:r>
-      <w:r>
-        <w:t>: inteiro (20) cpf: texto (20), nome completo: texto (100), nome completo Responsável: texto(100), Tel. Responsável: texto (20), cep: texto (10),</w:t>
-      </w:r>
-      <w:r>
-        <w:t xml:space="preserve"> </w:t>
-      </w:r>
-      <w:r>
-        <w:t xml:space="preserve">rua: texto (50), número: texto (5) - nulo, nascimento: data, histórico médico: texto(100) – Nulo, curso: texto – Referencia [Cursos: nome do curso], </w:t>
-      </w:r>
-      <w:r>
-        <w:t>turma</w:t>
-      </w:r>
-      <w:r>
-        <w:t>: inteiro – Referencia [</w:t>
-      </w:r>
-      <w:r>
-        <w:t>Turma:</w:t>
-      </w:r>
-      <w:r>
-        <w:t xml:space="preserve"> ID]);</w:t>
-      </w:r>
-    </w:p>
-    <w:p/>
-    <w:p/>
-    <w:p>
-      <w:r>
-        <w:t xml:space="preserve">Professores: </w:t>
-      </w:r>
-      <w:r>
-        <w:t>(</w:t>
-      </w:r>
-      <w:r>
-        <w:rPr>
-          <w:u w:val="single"/>
-        </w:rPr>
-        <w:t>ID</w:t>
-      </w:r>
-      <w:r>
-        <w:t xml:space="preserve">: inteiro, </w:t>
-      </w:r>
-      <w:r>
-        <w:t>Nome completo</w:t>
-      </w:r>
-      <w:r>
-        <w:t>: texto (100), Tempo de contrato: texto (20), Classificação: texto (20), Disciplina: texto – Referencia [Cursos: nome do curso]</w:t>
-      </w:r>
-      <w:r>
-        <w:t>);</w:t>
-      </w:r>
-    </w:p>
-    <w:p>
-      <w:r>
-        <w:t>Cursos (</w:t>
-      </w:r>
-      <w:r>
-        <w:rPr>
-          <w:u w:val="single"/>
-        </w:rPr>
-        <w:t xml:space="preserve">nome </w:t>
-      </w:r>
-      <w:r>
-        <w:rPr>
-          <w:u w:val="single"/>
-        </w:rPr>
-        <w:t>do curso: texto (30)</w:t>
-      </w:r>
-      <w:r>
-        <w:t>, carga horária: inteiro</w:t>
-      </w:r>
-      <w:r>
-        <w:t>,</w:t>
-      </w:r>
-      <w:r>
-        <w:t xml:space="preserve"> </w:t>
-      </w:r>
-      <w:r>
-        <w:t>média de alunos</w:t>
-      </w:r>
-      <w:r>
-        <w:t>: inteiro, Alunos: texto – Referencia [Alunos: RA]);</w:t>
-      </w:r>
-    </w:p>
-    <w:p>
-      <w:r>
-        <w:t xml:space="preserve">Turma </w:t>
-      </w:r>
-      <w:r>
-        <w:t>(</w:t>
-      </w:r>
-      <w:r>
-        <w:rPr>
-          <w:u w:val="single"/>
-        </w:rPr>
-        <w:t>ID</w:t>
-      </w:r>
-      <w:r>
-        <w:rPr>
-          <w:u w:val="single"/>
-        </w:rPr>
-        <w:t>:</w:t>
-      </w:r>
-      <w:r>
-        <w:t xml:space="preserve"> inteiro, Ano: inteiro, nome do curso: texto – Referencia [Cursos: nome do curso], Alunos: texto – Referencia [Alunos: RA], Qntd.de professores: inteiro,);</w:t>
-      </w:r>
-    </w:p>
-    <w:p>
-      <w:r>
-        <w:t>Notas (Alunos: texto – Referencia [Alunos: RA], nota do curso: inteiro – Referencia [Cursos: nome do curso], status: texto (20), bimestre: inteiro);</w:t>
-      </w:r>
-    </w:p>
-    <w:p/>
+    </w:p>
     <w:sectPr>
       <w:pgSz w:w="11906" w:h="16838"/>
       <w:pgMar w:top="1417" w:right="1701" w:bottom="1417" w:left="1701" w:header="708" w:footer="708" w:gutter="0"/>

</xml_diff>